<commit_message>
Updated typo on Lab 1, added powerpoint
</commit_message>
<xml_diff>
--- a/Assignments/Hayden_Lab1.docx
+++ b/Assignments/Hayden_Lab1.docx
@@ -126,8 +126,6 @@
           <w:sz w:val="24"/>
         </w:rPr>
       </w:pPr>
-      <w:bookmarkStart w:id="0" w:name="_GoBack"/>
-      <w:bookmarkEnd w:id="0"/>
     </w:p>
     <w:p>
       <w:pPr>
@@ -805,23 +803,23 @@
           <w:rFonts w:asciiTheme="minorHAnsi" w:hAnsiTheme="minorHAnsi" w:cstheme="minorHAnsi"/>
           <w:sz w:val="24"/>
         </w:rPr>
-        <w:t xml:space="preserve">[5] Access time for 1MB KB </w:t>
+        <w:t>[5] Access time for 1</w:t>
       </w:r>
-      <w:proofErr w:type="gramStart"/>
       <w:r>
         <w:rPr>
           <w:rFonts w:asciiTheme="minorHAnsi" w:hAnsiTheme="minorHAnsi" w:cstheme="minorHAnsi"/>
           <w:sz w:val="24"/>
         </w:rPr>
-        <w:t>cache  =</w:t>
+        <w:t xml:space="preserve"> </w:t>
       </w:r>
-      <w:proofErr w:type="gramEnd"/>
+      <w:bookmarkStart w:id="0" w:name="_GoBack"/>
+      <w:bookmarkEnd w:id="0"/>
       <w:r>
         <w:rPr>
           <w:rFonts w:asciiTheme="minorHAnsi" w:hAnsiTheme="minorHAnsi" w:cstheme="minorHAnsi"/>
           <w:sz w:val="24"/>
         </w:rPr>
-        <w:t xml:space="preserve"> 1,705.250ps, cycle time = 127.245ps</w:t>
+        <w:t>MB cache  = 1,705.250ps, cycle time = 127.245ps</w:t>
       </w:r>
     </w:p>
     <w:p>

</xml_diff>